<commit_message>
Corrected the email error/deleted useless files/added the updated conceptual model
</commit_message>
<xml_diff>
--- a/ALTERAÇÕES PARA NORMALIZAÇÃO 3FN.docx
+++ b/ALTERAÇÕES PARA NORMALIZAÇÃO 3FN.docx
@@ -65,8 +65,6 @@
         </w:rPr>
         <w:t>PESSOA (</w:t>
       </w:r>
-      <w:proofErr w:type="spellStart"/>
-      <w:proofErr w:type="gramStart"/>
       <w:r>
         <w:rPr>
           <w:sz w:val="28"/>
@@ -87,33 +85,15 @@
           <w:sz w:val="28"/>
           <w:szCs w:val="28"/>
         </w:rPr>
-        <w:t>nome</w:t>
-      </w:r>
-      <w:proofErr w:type="spellEnd"/>
-      <w:proofErr w:type="gramEnd"/>
-      <w:r>
-        <w:rPr>
-          <w:sz w:val="28"/>
-          <w:szCs w:val="28"/>
-        </w:rPr>
-        <w:t>,</w:t>
-      </w:r>
-      <w:r>
-        <w:rPr>
-          <w:sz w:val="28"/>
-          <w:szCs w:val="28"/>
-        </w:rPr>
-        <w:t xml:space="preserve"> </w:t>
-      </w:r>
-      <w:proofErr w:type="spellStart"/>
-      <w:r>
-        <w:rPr>
-          <w:sz w:val="28"/>
-          <w:szCs w:val="28"/>
-        </w:rPr>
-        <w:t>dataNascimento</w:t>
-      </w:r>
-      <w:proofErr w:type="spellEnd"/>
+        <w:t>nome,</w:t>
+      </w:r>
+      <w:r>
+        <w:rPr>
+          <w:sz w:val="28"/>
+          <w:szCs w:val="28"/>
+        </w:rPr>
+        <w:t xml:space="preserve"> dataNascimento</w:t>
+      </w:r>
       <w:r>
         <w:rPr>
           <w:sz w:val="28"/>
@@ -157,7 +137,7 @@
           <w:sz w:val="28"/>
           <w:szCs w:val="28"/>
         </w:rPr>
-        <w:t xml:space="preserve"> -&gt; PESSOA, e-mail, telefone)</w:t>
+        <w:t xml:space="preserve"> -&gt; PESSOA, email, telefone)</w:t>
       </w:r>
     </w:p>
     <w:p>
@@ -223,23 +203,7 @@
           <w:sz w:val="28"/>
           <w:szCs w:val="28"/>
         </w:rPr>
-        <w:t xml:space="preserve"> -&gt; PESSOA, </w:t>
-      </w:r>
-      <w:proofErr w:type="spellStart"/>
-      <w:r>
-        <w:rPr>
-          <w:sz w:val="28"/>
-          <w:szCs w:val="28"/>
-        </w:rPr>
-        <w:t>id_carta_conducao</w:t>
-      </w:r>
-      <w:proofErr w:type="spellEnd"/>
-      <w:r>
-        <w:rPr>
-          <w:sz w:val="28"/>
-          <w:szCs w:val="28"/>
-        </w:rPr>
-        <w:t xml:space="preserve"> -&gt; CARTA_CONDUCAO)</w:t>
+        <w:t xml:space="preserve"> -&gt; PESSOA, id_carta_conducao -&gt; CARTA_CONDUCAO)</w:t>
       </w:r>
     </w:p>
     <w:p>
@@ -270,39 +234,7 @@
           <w:sz w:val="28"/>
           <w:szCs w:val="28"/>
         </w:rPr>
-        <w:t xml:space="preserve">, </w:t>
-      </w:r>
-      <w:proofErr w:type="spellStart"/>
-      <w:r>
-        <w:rPr>
-          <w:sz w:val="28"/>
-          <w:szCs w:val="28"/>
-        </w:rPr>
-        <w:t>validade_carta</w:t>
-      </w:r>
-      <w:proofErr w:type="spellEnd"/>
-      <w:r>
-        <w:rPr>
-          <w:sz w:val="28"/>
-          <w:szCs w:val="28"/>
-        </w:rPr>
-        <w:t xml:space="preserve">, </w:t>
-      </w:r>
-      <w:proofErr w:type="spellStart"/>
-      <w:r>
-        <w:rPr>
-          <w:sz w:val="28"/>
-          <w:szCs w:val="28"/>
-        </w:rPr>
-        <w:t>data_emissao_carta</w:t>
-      </w:r>
-      <w:proofErr w:type="spellEnd"/>
-      <w:r>
-        <w:rPr>
-          <w:sz w:val="28"/>
-          <w:szCs w:val="28"/>
-        </w:rPr>
-        <w:t>)</w:t>
+        <w:t>, validade_carta, data_emissao_carta)</w:t>
       </w:r>
     </w:p>
     <w:p>
@@ -462,23 +394,7 @@
           <w:sz w:val="26"/>
           <w:szCs w:val="26"/>
         </w:rPr>
-        <w:t xml:space="preserve"> -&gt; SEGURADORA, </w:t>
-      </w:r>
-      <w:proofErr w:type="spellStart"/>
-      <w:r>
-        <w:rPr>
-          <w:sz w:val="26"/>
-          <w:szCs w:val="26"/>
-        </w:rPr>
-        <w:t>email</w:t>
-      </w:r>
-      <w:proofErr w:type="spellEnd"/>
-      <w:r>
-        <w:rPr>
-          <w:sz w:val="26"/>
-          <w:szCs w:val="26"/>
-        </w:rPr>
-        <w:t>, telefone)</w:t>
+        <w:t xml:space="preserve"> -&gt; SEGURADORA, email, telefone)</w:t>
       </w:r>
     </w:p>
     <w:p>
@@ -551,17 +467,8 @@
           <w:szCs w:val="28"/>
         </w:rPr>
         <w:tab/>
-        <w:t>PRECO_</w:t>
-      </w:r>
-      <w:proofErr w:type="gramStart"/>
-      <w:r>
-        <w:rPr>
-          <w:sz w:val="28"/>
-          <w:szCs w:val="28"/>
-        </w:rPr>
-        <w:t>SEGURO(</w:t>
-      </w:r>
-      <w:proofErr w:type="gramEnd"/>
+        <w:t>PRECO_SEGURO(</w:t>
+      </w:r>
       <w:r>
         <w:rPr>
           <w:sz w:val="28"/>
@@ -1017,7 +924,7 @@
     <w:name w:val="Normal"/>
     <w:qFormat/>
   </w:style>
-  <w:style w:type="character" w:default="1" w:styleId="Fontepargpadro">
+  <w:style w:type="character" w:default="1" w:styleId="Tipodeletrapredefinidodopargrafo">
     <w:name w:val="Default Paragraph Font"/>
     <w:uiPriority w:val="1"/>
     <w:semiHidden/>

</xml_diff>